<commit_message>
v1.0.1 added github links
</commit_message>
<xml_diff>
--- a/Szakdolgozat.docx
+++ b/Szakdolgozat.docx
@@ -98,11 +98,21 @@
       <w:pPr>
         <w:pStyle w:val="Cmlapkarstanszk"/>
       </w:pPr>
-      <w:fldSimple w:instr=" DOCPROPERTY  Company  \* MERGEFORMAT ">
-        <w:r>
-          <w:t>Budapest Műszaki és Gazdaságtudományi Egyetem - Villamosmérnöki és Informatikai Kar - Automatizálási és Alkalmazott Informatikai Tanszék</w:t>
-        </w:r>
-      </w:fldSimple>
+      <w:r>
+        <w:fldChar w:fldCharType="begin"/>
+      </w:r>
+      <w:r>
+        <w:instrText xml:space="preserve"> DOCPROPERTY  Company  \* MERGEFORMAT </w:instrText>
+      </w:r>
+      <w:r>
+        <w:fldChar w:fldCharType="separate"/>
+      </w:r>
+      <w:r>
+        <w:t>Budapest Műszaki és Gazdaságtudományi Egyetem - Villamosmérnöki és Informatikai Kar - Automatizálási és Alkalmazott Informatikai Tanszék</w:t>
+      </w:r>
+      <w:r>
+        <w:fldChar w:fldCharType="end"/>
+      </w:r>
     </w:p>
     <w:p/>
     <w:p/>
@@ -353,7 +363,7 @@
       <w:r>
         <w:fldChar w:fldCharType="separate"/>
       </w:r>
-      <w:hyperlink w:anchor="_Toc88930104" w:history="1">
+      <w:hyperlink w:anchor="_Toc88930566" w:history="1">
         <w:r>
           <w:rPr>
             <w:rStyle w:val="Hiperhivatkozs"/>
@@ -380,7 +390,7 @@
             <w:noProof/>
             <w:webHidden/>
           </w:rPr>
-          <w:instrText xml:space="preserve"> PAGEREF _Toc88930104 \h </w:instrText>
+          <w:instrText xml:space="preserve"> PAGEREF _Toc88930566 \h </w:instrText>
         </w:r>
         <w:r>
           <w:rPr>
@@ -421,7 +431,7 @@
           <w:lang w:eastAsia="hu-HU"/>
         </w:rPr>
       </w:pPr>
-      <w:hyperlink w:anchor="_Toc88930105" w:history="1">
+      <w:hyperlink w:anchor="_Toc88930567" w:history="1">
         <w:r>
           <w:rPr>
             <w:rStyle w:val="Hiperhivatkozs"/>
@@ -449,7 +459,7 @@
             <w:noProof/>
             <w:webHidden/>
           </w:rPr>
-          <w:instrText xml:space="preserve"> PAGEREF _Toc88930105 \h </w:instrText>
+          <w:instrText xml:space="preserve"> PAGEREF _Toc88930567 \h </w:instrText>
         </w:r>
         <w:r>
           <w:rPr>
@@ -490,7 +500,7 @@
           <w:lang w:eastAsia="hu-HU"/>
         </w:rPr>
       </w:pPr>
-      <w:hyperlink w:anchor="_Toc88930106" w:history="1">
+      <w:hyperlink w:anchor="_Toc88930568" w:history="1">
         <w:r>
           <w:rPr>
             <w:rStyle w:val="Hiperhivatkozs"/>
@@ -517,7 +527,7 @@
             <w:noProof/>
             <w:webHidden/>
           </w:rPr>
-          <w:instrText xml:space="preserve"> PAGEREF _Toc88930106 \h </w:instrText>
+          <w:instrText xml:space="preserve"> PAGEREF _Toc88930568 \h </w:instrText>
         </w:r>
         <w:r>
           <w:rPr>
@@ -560,7 +570,7 @@
           <w:lang w:eastAsia="hu-HU"/>
         </w:rPr>
       </w:pPr>
-      <w:hyperlink w:anchor="_Toc88930107" w:history="1">
+      <w:hyperlink w:anchor="_Toc88930569" w:history="1">
         <w:r>
           <w:rPr>
             <w:rStyle w:val="Hiperhivatkozs"/>
@@ -587,7 +597,7 @@
             <w:noProof/>
             <w:webHidden/>
           </w:rPr>
-          <w:instrText xml:space="preserve"> PAGEREF _Toc88930107 \h </w:instrText>
+          <w:instrText xml:space="preserve"> PAGEREF _Toc88930569 \h </w:instrText>
         </w:r>
         <w:r>
           <w:rPr>
@@ -630,7 +640,7 @@
           <w:lang w:eastAsia="hu-HU"/>
         </w:rPr>
       </w:pPr>
-      <w:hyperlink w:anchor="_Toc88930108" w:history="1">
+      <w:hyperlink w:anchor="_Toc88930570" w:history="1">
         <w:r>
           <w:rPr>
             <w:rStyle w:val="Hiperhivatkozs"/>
@@ -657,7 +667,7 @@
             <w:noProof/>
             <w:webHidden/>
           </w:rPr>
-          <w:instrText xml:space="preserve"> PAGEREF _Toc88930108 \h </w:instrText>
+          <w:instrText xml:space="preserve"> PAGEREF _Toc88930570 \h </w:instrText>
         </w:r>
         <w:r>
           <w:rPr>
@@ -698,7 +708,7 @@
           <w:lang w:eastAsia="hu-HU"/>
         </w:rPr>
       </w:pPr>
-      <w:hyperlink w:anchor="_Toc88930109" w:history="1">
+      <w:hyperlink w:anchor="_Toc88930571" w:history="1">
         <w:r>
           <w:rPr>
             <w:rStyle w:val="Hiperhivatkozs"/>
@@ -725,7 +735,7 @@
             <w:noProof/>
             <w:webHidden/>
           </w:rPr>
-          <w:instrText xml:space="preserve"> PAGEREF _Toc88930109 \h </w:instrText>
+          <w:instrText xml:space="preserve"> PAGEREF _Toc88930571 \h </w:instrText>
         </w:r>
         <w:r>
           <w:rPr>
@@ -768,7 +778,7 @@
           <w:lang w:eastAsia="hu-HU"/>
         </w:rPr>
       </w:pPr>
-      <w:hyperlink w:anchor="_Toc88930110" w:history="1">
+      <w:hyperlink w:anchor="_Toc88930572" w:history="1">
         <w:r>
           <w:rPr>
             <w:rStyle w:val="Hiperhivatkozs"/>
@@ -795,7 +805,7 @@
             <w:noProof/>
             <w:webHidden/>
           </w:rPr>
-          <w:instrText xml:space="preserve"> PAGEREF _Toc88930110 \h </w:instrText>
+          <w:instrText xml:space="preserve"> PAGEREF _Toc88930572 \h </w:instrText>
         </w:r>
         <w:r>
           <w:rPr>
@@ -838,7 +848,7 @@
           <w:lang w:eastAsia="hu-HU"/>
         </w:rPr>
       </w:pPr>
-      <w:hyperlink w:anchor="_Toc88930111" w:history="1">
+      <w:hyperlink w:anchor="_Toc88930573" w:history="1">
         <w:r>
           <w:rPr>
             <w:rStyle w:val="Hiperhivatkozs"/>
@@ -865,7 +875,7 @@
             <w:noProof/>
             <w:webHidden/>
           </w:rPr>
-          <w:instrText xml:space="preserve"> PAGEREF _Toc88930111 \h </w:instrText>
+          <w:instrText xml:space="preserve"> PAGEREF _Toc88930573 \h </w:instrText>
         </w:r>
         <w:r>
           <w:rPr>
@@ -908,7 +918,7 @@
           <w:lang w:eastAsia="hu-HU"/>
         </w:rPr>
       </w:pPr>
-      <w:hyperlink w:anchor="_Toc88930112" w:history="1">
+      <w:hyperlink w:anchor="_Toc88930574" w:history="1">
         <w:r>
           <w:rPr>
             <w:rStyle w:val="Hiperhivatkozs"/>
@@ -935,7 +945,7 @@
             <w:noProof/>
             <w:webHidden/>
           </w:rPr>
-          <w:instrText xml:space="preserve"> PAGEREF _Toc88930112 \h </w:instrText>
+          <w:instrText xml:space="preserve"> PAGEREF _Toc88930574 \h </w:instrText>
         </w:r>
         <w:r>
           <w:rPr>
@@ -976,7 +986,7 @@
           <w:lang w:eastAsia="hu-HU"/>
         </w:rPr>
       </w:pPr>
-      <w:hyperlink w:anchor="_Toc88930113" w:history="1">
+      <w:hyperlink w:anchor="_Toc88930575" w:history="1">
         <w:r>
           <w:rPr>
             <w:rStyle w:val="Hiperhivatkozs"/>
@@ -1003,7 +1013,7 @@
             <w:noProof/>
             <w:webHidden/>
           </w:rPr>
-          <w:instrText xml:space="preserve"> PAGEREF _Toc88930113 \h </w:instrText>
+          <w:instrText xml:space="preserve"> PAGEREF _Toc88930575 \h </w:instrText>
         </w:r>
         <w:r>
           <w:rPr>
@@ -1046,7 +1056,7 @@
           <w:lang w:eastAsia="hu-HU"/>
         </w:rPr>
       </w:pPr>
-      <w:hyperlink w:anchor="_Toc88930114" w:history="1">
+      <w:hyperlink w:anchor="_Toc88930576" w:history="1">
         <w:r>
           <w:rPr>
             <w:rStyle w:val="Hiperhivatkozs"/>
@@ -1073,7 +1083,7 @@
             <w:noProof/>
             <w:webHidden/>
           </w:rPr>
-          <w:instrText xml:space="preserve"> PAGEREF _Toc88930114 \h </w:instrText>
+          <w:instrText xml:space="preserve"> PAGEREF _Toc88930576 \h </w:instrText>
         </w:r>
         <w:r>
           <w:rPr>
@@ -1116,7 +1126,7 @@
           <w:lang w:eastAsia="hu-HU"/>
         </w:rPr>
       </w:pPr>
-      <w:hyperlink w:anchor="_Toc88930115" w:history="1">
+      <w:hyperlink w:anchor="_Toc88930577" w:history="1">
         <w:r>
           <w:rPr>
             <w:rStyle w:val="Hiperhivatkozs"/>
@@ -1143,7 +1153,7 @@
             <w:noProof/>
             <w:webHidden/>
           </w:rPr>
-          <w:instrText xml:space="preserve"> PAGEREF _Toc88930115 \h </w:instrText>
+          <w:instrText xml:space="preserve"> PAGEREF _Toc88930577 \h </w:instrText>
         </w:r>
         <w:r>
           <w:rPr>
@@ -1186,7 +1196,7 @@
           <w:lang w:eastAsia="hu-HU"/>
         </w:rPr>
       </w:pPr>
-      <w:hyperlink w:anchor="_Toc88930116" w:history="1">
+      <w:hyperlink w:anchor="_Toc88930578" w:history="1">
         <w:r>
           <w:rPr>
             <w:rStyle w:val="Hiperhivatkozs"/>
@@ -1213,7 +1223,7 @@
             <w:noProof/>
             <w:webHidden/>
           </w:rPr>
-          <w:instrText xml:space="preserve"> PAGEREF _Toc88930116 \h </w:instrText>
+          <w:instrText xml:space="preserve"> PAGEREF _Toc88930578 \h </w:instrText>
         </w:r>
         <w:r>
           <w:rPr>
@@ -1256,7 +1266,7 @@
           <w:lang w:eastAsia="hu-HU"/>
         </w:rPr>
       </w:pPr>
-      <w:hyperlink w:anchor="_Toc88930117" w:history="1">
+      <w:hyperlink w:anchor="_Toc88930579" w:history="1">
         <w:r>
           <w:rPr>
             <w:rStyle w:val="Hiperhivatkozs"/>
@@ -1283,7 +1293,7 @@
             <w:noProof/>
             <w:webHidden/>
           </w:rPr>
-          <w:instrText xml:space="preserve"> PAGEREF _Toc88930117 \h </w:instrText>
+          <w:instrText xml:space="preserve"> PAGEREF _Toc88930579 \h </w:instrText>
         </w:r>
         <w:r>
           <w:rPr>
@@ -1326,7 +1336,7 @@
           <w:lang w:eastAsia="hu-HU"/>
         </w:rPr>
       </w:pPr>
-      <w:hyperlink w:anchor="_Toc88930118" w:history="1">
+      <w:hyperlink w:anchor="_Toc88930580" w:history="1">
         <w:r>
           <w:rPr>
             <w:rStyle w:val="Hiperhivatkozs"/>
@@ -1353,7 +1363,7 @@
             <w:noProof/>
             <w:webHidden/>
           </w:rPr>
-          <w:instrText xml:space="preserve"> PAGEREF _Toc88930118 \h </w:instrText>
+          <w:instrText xml:space="preserve"> PAGEREF _Toc88930580 \h </w:instrText>
         </w:r>
         <w:r>
           <w:rPr>
@@ -1396,7 +1406,7 @@
           <w:lang w:eastAsia="hu-HU"/>
         </w:rPr>
       </w:pPr>
-      <w:hyperlink w:anchor="_Toc88930119" w:history="1">
+      <w:hyperlink w:anchor="_Toc88930581" w:history="1">
         <w:r>
           <w:rPr>
             <w:rStyle w:val="Hiperhivatkozs"/>
@@ -1423,7 +1433,7 @@
             <w:noProof/>
             <w:webHidden/>
           </w:rPr>
-          <w:instrText xml:space="preserve"> PAGEREF _Toc88930119 \h </w:instrText>
+          <w:instrText xml:space="preserve"> PAGEREF _Toc88930581 \h </w:instrText>
         </w:r>
         <w:r>
           <w:rPr>
@@ -1466,7 +1476,7 @@
           <w:lang w:eastAsia="hu-HU"/>
         </w:rPr>
       </w:pPr>
-      <w:hyperlink w:anchor="_Toc88930120" w:history="1">
+      <w:hyperlink w:anchor="_Toc88930582" w:history="1">
         <w:r>
           <w:rPr>
             <w:rStyle w:val="Hiperhivatkozs"/>
@@ -1493,7 +1503,7 @@
             <w:noProof/>
             <w:webHidden/>
           </w:rPr>
-          <w:instrText xml:space="preserve"> PAGEREF _Toc88930120 \h </w:instrText>
+          <w:instrText xml:space="preserve"> PAGEREF _Toc88930582 \h </w:instrText>
         </w:r>
         <w:r>
           <w:rPr>
@@ -1536,7 +1546,7 @@
           <w:lang w:eastAsia="hu-HU"/>
         </w:rPr>
       </w:pPr>
-      <w:hyperlink w:anchor="_Toc88930121" w:history="1">
+      <w:hyperlink w:anchor="_Toc88930583" w:history="1">
         <w:r>
           <w:rPr>
             <w:rStyle w:val="Hiperhivatkozs"/>
@@ -1563,7 +1573,7 @@
             <w:noProof/>
             <w:webHidden/>
           </w:rPr>
-          <w:instrText xml:space="preserve"> PAGEREF _Toc88930121 \h </w:instrText>
+          <w:instrText xml:space="preserve"> PAGEREF _Toc88930583 \h </w:instrText>
         </w:r>
         <w:r>
           <w:rPr>
@@ -1606,7 +1616,7 @@
           <w:lang w:eastAsia="hu-HU"/>
         </w:rPr>
       </w:pPr>
-      <w:hyperlink w:anchor="_Toc88930122" w:history="1">
+      <w:hyperlink w:anchor="_Toc88930584" w:history="1">
         <w:r>
           <w:rPr>
             <w:rStyle w:val="Hiperhivatkozs"/>
@@ -1633,7 +1643,7 @@
             <w:noProof/>
             <w:webHidden/>
           </w:rPr>
-          <w:instrText xml:space="preserve"> PAGEREF _Toc88930122 \h </w:instrText>
+          <w:instrText xml:space="preserve"> PAGEREF _Toc88930584 \h </w:instrText>
         </w:r>
         <w:r>
           <w:rPr>
@@ -1676,7 +1686,7 @@
           <w:lang w:eastAsia="hu-HU"/>
         </w:rPr>
       </w:pPr>
-      <w:hyperlink w:anchor="_Toc88930123" w:history="1">
+      <w:hyperlink w:anchor="_Toc88930585" w:history="1">
         <w:r>
           <w:rPr>
             <w:rStyle w:val="Hiperhivatkozs"/>
@@ -1703,7 +1713,7 @@
             <w:noProof/>
             <w:webHidden/>
           </w:rPr>
-          <w:instrText xml:space="preserve"> PAGEREF _Toc88930123 \h </w:instrText>
+          <w:instrText xml:space="preserve"> PAGEREF _Toc88930585 \h </w:instrText>
         </w:r>
         <w:r>
           <w:rPr>
@@ -1746,7 +1756,7 @@
           <w:lang w:eastAsia="hu-HU"/>
         </w:rPr>
       </w:pPr>
-      <w:hyperlink w:anchor="_Toc88930124" w:history="1">
+      <w:hyperlink w:anchor="_Toc88930586" w:history="1">
         <w:r>
           <w:rPr>
             <w:rStyle w:val="Hiperhivatkozs"/>
@@ -1773,7 +1783,7 @@
             <w:noProof/>
             <w:webHidden/>
           </w:rPr>
-          <w:instrText xml:space="preserve"> PAGEREF _Toc88930124 \h </w:instrText>
+          <w:instrText xml:space="preserve"> PAGEREF _Toc88930586 \h </w:instrText>
         </w:r>
         <w:r>
           <w:rPr>
@@ -1816,7 +1826,7 @@
           <w:lang w:eastAsia="hu-HU"/>
         </w:rPr>
       </w:pPr>
-      <w:hyperlink w:anchor="_Toc88930125" w:history="1">
+      <w:hyperlink w:anchor="_Toc88930587" w:history="1">
         <w:r>
           <w:rPr>
             <w:rStyle w:val="Hiperhivatkozs"/>
@@ -1843,7 +1853,7 @@
             <w:noProof/>
             <w:webHidden/>
           </w:rPr>
-          <w:instrText xml:space="preserve"> PAGEREF _Toc88930125 \h </w:instrText>
+          <w:instrText xml:space="preserve"> PAGEREF _Toc88930587 \h </w:instrText>
         </w:r>
         <w:r>
           <w:rPr>
@@ -1886,7 +1896,7 @@
           <w:lang w:eastAsia="hu-HU"/>
         </w:rPr>
       </w:pPr>
-      <w:hyperlink w:anchor="_Toc88930126" w:history="1">
+      <w:hyperlink w:anchor="_Toc88930588" w:history="1">
         <w:r>
           <w:rPr>
             <w:rStyle w:val="Hiperhivatkozs"/>
@@ -1913,7 +1923,7 @@
             <w:noProof/>
             <w:webHidden/>
           </w:rPr>
-          <w:instrText xml:space="preserve"> PAGEREF _Toc88930126 \h </w:instrText>
+          <w:instrText xml:space="preserve"> PAGEREF _Toc88930588 \h </w:instrText>
         </w:r>
         <w:r>
           <w:rPr>
@@ -1956,7 +1966,7 @@
           <w:lang w:eastAsia="hu-HU"/>
         </w:rPr>
       </w:pPr>
-      <w:hyperlink w:anchor="_Toc88930127" w:history="1">
+      <w:hyperlink w:anchor="_Toc88930589" w:history="1">
         <w:r>
           <w:rPr>
             <w:rStyle w:val="Hiperhivatkozs"/>
@@ -1983,7 +1993,7 @@
             <w:noProof/>
             <w:webHidden/>
           </w:rPr>
-          <w:instrText xml:space="preserve"> PAGEREF _Toc88930127 \h </w:instrText>
+          <w:instrText xml:space="preserve"> PAGEREF _Toc88930589 \h </w:instrText>
         </w:r>
         <w:r>
           <w:rPr>
@@ -2024,7 +2034,7 @@
           <w:lang w:eastAsia="hu-HU"/>
         </w:rPr>
       </w:pPr>
-      <w:hyperlink w:anchor="_Toc88930128" w:history="1">
+      <w:hyperlink w:anchor="_Toc88930590" w:history="1">
         <w:r>
           <w:rPr>
             <w:rStyle w:val="Hiperhivatkozs"/>
@@ -2051,7 +2061,7 @@
             <w:noProof/>
             <w:webHidden/>
           </w:rPr>
-          <w:instrText xml:space="preserve"> PAGEREF _Toc88930128 \h </w:instrText>
+          <w:instrText xml:space="preserve"> PAGEREF _Toc88930590 \h </w:instrText>
         </w:r>
         <w:r>
           <w:rPr>
@@ -2094,7 +2104,7 @@
           <w:lang w:eastAsia="hu-HU"/>
         </w:rPr>
       </w:pPr>
-      <w:hyperlink w:anchor="_Toc88930129" w:history="1">
+      <w:hyperlink w:anchor="_Toc88930591" w:history="1">
         <w:r>
           <w:rPr>
             <w:rStyle w:val="Hiperhivatkozs"/>
@@ -2121,7 +2131,7 @@
             <w:noProof/>
             <w:webHidden/>
           </w:rPr>
-          <w:instrText xml:space="preserve"> PAGEREF _Toc88930129 \h </w:instrText>
+          <w:instrText xml:space="preserve"> PAGEREF _Toc88930591 \h </w:instrText>
         </w:r>
         <w:r>
           <w:rPr>
@@ -2164,7 +2174,7 @@
           <w:lang w:eastAsia="hu-HU"/>
         </w:rPr>
       </w:pPr>
-      <w:hyperlink w:anchor="_Toc88930130" w:history="1">
+      <w:hyperlink w:anchor="_Toc88930592" w:history="1">
         <w:r>
           <w:rPr>
             <w:rStyle w:val="Hiperhivatkozs"/>
@@ -2191,7 +2201,7 @@
             <w:noProof/>
             <w:webHidden/>
           </w:rPr>
-          <w:instrText xml:space="preserve"> PAGEREF _Toc88930130 \h </w:instrText>
+          <w:instrText xml:space="preserve"> PAGEREF _Toc88930592 \h </w:instrText>
         </w:r>
         <w:r>
           <w:rPr>
@@ -2234,7 +2244,7 @@
           <w:lang w:eastAsia="hu-HU"/>
         </w:rPr>
       </w:pPr>
-      <w:hyperlink w:anchor="_Toc88930131" w:history="1">
+      <w:hyperlink w:anchor="_Toc88930593" w:history="1">
         <w:r>
           <w:rPr>
             <w:rStyle w:val="Hiperhivatkozs"/>
@@ -2261,7 +2271,7 @@
             <w:noProof/>
             <w:webHidden/>
           </w:rPr>
-          <w:instrText xml:space="preserve"> PAGEREF _Toc88930131 \h </w:instrText>
+          <w:instrText xml:space="preserve"> PAGEREF _Toc88930593 \h </w:instrText>
         </w:r>
         <w:r>
           <w:rPr>
@@ -2304,7 +2314,7 @@
           <w:lang w:eastAsia="hu-HU"/>
         </w:rPr>
       </w:pPr>
-      <w:hyperlink w:anchor="_Toc88930132" w:history="1">
+      <w:hyperlink w:anchor="_Toc88930594" w:history="1">
         <w:r>
           <w:rPr>
             <w:rStyle w:val="Hiperhivatkozs"/>
@@ -2331,7 +2341,7 @@
             <w:noProof/>
             <w:webHidden/>
           </w:rPr>
-          <w:instrText xml:space="preserve"> PAGEREF _Toc88930132 \h </w:instrText>
+          <w:instrText xml:space="preserve"> PAGEREF _Toc88930594 \h </w:instrText>
         </w:r>
         <w:r>
           <w:rPr>
@@ -2374,7 +2384,7 @@
           <w:lang w:eastAsia="hu-HU"/>
         </w:rPr>
       </w:pPr>
-      <w:hyperlink w:anchor="_Toc88930133" w:history="1">
+      <w:hyperlink w:anchor="_Toc88930595" w:history="1">
         <w:r>
           <w:rPr>
             <w:rStyle w:val="Hiperhivatkozs"/>
@@ -2401,7 +2411,7 @@
             <w:noProof/>
             <w:webHidden/>
           </w:rPr>
-          <w:instrText xml:space="preserve"> PAGEREF _Toc88930133 \h </w:instrText>
+          <w:instrText xml:space="preserve"> PAGEREF _Toc88930595 \h </w:instrText>
         </w:r>
         <w:r>
           <w:rPr>
@@ -2444,7 +2454,7 @@
           <w:lang w:eastAsia="hu-HU"/>
         </w:rPr>
       </w:pPr>
-      <w:hyperlink w:anchor="_Toc88930134" w:history="1">
+      <w:hyperlink w:anchor="_Toc88930596" w:history="1">
         <w:r>
           <w:rPr>
             <w:rStyle w:val="Hiperhivatkozs"/>
@@ -2471,7 +2481,7 @@
             <w:noProof/>
             <w:webHidden/>
           </w:rPr>
-          <w:instrText xml:space="preserve"> PAGEREF _Toc88930134 \h </w:instrText>
+          <w:instrText xml:space="preserve"> PAGEREF _Toc88930596 \h </w:instrText>
         </w:r>
         <w:r>
           <w:rPr>
@@ -2514,7 +2524,7 @@
           <w:lang w:eastAsia="hu-HU"/>
         </w:rPr>
       </w:pPr>
-      <w:hyperlink w:anchor="_Toc88930135" w:history="1">
+      <w:hyperlink w:anchor="_Toc88930597" w:history="1">
         <w:r>
           <w:rPr>
             <w:rStyle w:val="Hiperhivatkozs"/>
@@ -2541,7 +2551,7 @@
             <w:noProof/>
             <w:webHidden/>
           </w:rPr>
-          <w:instrText xml:space="preserve"> PAGEREF _Toc88930135 \h </w:instrText>
+          <w:instrText xml:space="preserve"> PAGEREF _Toc88930597 \h </w:instrText>
         </w:r>
         <w:r>
           <w:rPr>
@@ -2584,7 +2594,7 @@
           <w:lang w:eastAsia="hu-HU"/>
         </w:rPr>
       </w:pPr>
-      <w:hyperlink w:anchor="_Toc88930136" w:history="1">
+      <w:hyperlink w:anchor="_Toc88930598" w:history="1">
         <w:r>
           <w:rPr>
             <w:rStyle w:val="Hiperhivatkozs"/>
@@ -2611,7 +2621,7 @@
             <w:noProof/>
             <w:webHidden/>
           </w:rPr>
-          <w:instrText xml:space="preserve"> PAGEREF _Toc88930136 \h </w:instrText>
+          <w:instrText xml:space="preserve"> PAGEREF _Toc88930598 \h </w:instrText>
         </w:r>
         <w:r>
           <w:rPr>
@@ -2652,7 +2662,7 @@
           <w:lang w:eastAsia="hu-HU"/>
         </w:rPr>
       </w:pPr>
-      <w:hyperlink w:anchor="_Toc88930137" w:history="1">
+      <w:hyperlink w:anchor="_Toc88930599" w:history="1">
         <w:r>
           <w:rPr>
             <w:rStyle w:val="Hiperhivatkozs"/>
@@ -2679,7 +2689,7 @@
             <w:noProof/>
             <w:webHidden/>
           </w:rPr>
-          <w:instrText xml:space="preserve"> PAGEREF _Toc88930137 \h </w:instrText>
+          <w:instrText xml:space="preserve"> PAGEREF _Toc88930599 \h </w:instrText>
         </w:r>
         <w:r>
           <w:rPr>
@@ -2722,7 +2732,7 @@
           <w:lang w:eastAsia="hu-HU"/>
         </w:rPr>
       </w:pPr>
-      <w:hyperlink w:anchor="_Toc88930138" w:history="1">
+      <w:hyperlink w:anchor="_Toc88930600" w:history="1">
         <w:r>
           <w:rPr>
             <w:rStyle w:val="Hiperhivatkozs"/>
@@ -2749,7 +2759,7 @@
             <w:noProof/>
             <w:webHidden/>
           </w:rPr>
-          <w:instrText xml:space="preserve"> PAGEREF _Toc88930138 \h </w:instrText>
+          <w:instrText xml:space="preserve"> PAGEREF _Toc88930600 \h </w:instrText>
         </w:r>
         <w:r>
           <w:rPr>
@@ -2792,7 +2802,7 @@
           <w:lang w:eastAsia="hu-HU"/>
         </w:rPr>
       </w:pPr>
-      <w:hyperlink w:anchor="_Toc88930139" w:history="1">
+      <w:hyperlink w:anchor="_Toc88930601" w:history="1">
         <w:r>
           <w:rPr>
             <w:rStyle w:val="Hiperhivatkozs"/>
@@ -2819,7 +2829,7 @@
             <w:noProof/>
             <w:webHidden/>
           </w:rPr>
-          <w:instrText xml:space="preserve"> PAGEREF _Toc88930139 \h </w:instrText>
+          <w:instrText xml:space="preserve"> PAGEREF _Toc88930601 \h </w:instrText>
         </w:r>
         <w:r>
           <w:rPr>
@@ -2862,7 +2872,7 @@
           <w:lang w:eastAsia="hu-HU"/>
         </w:rPr>
       </w:pPr>
-      <w:hyperlink w:anchor="_Toc88930140" w:history="1">
+      <w:hyperlink w:anchor="_Toc88930602" w:history="1">
         <w:r>
           <w:rPr>
             <w:rStyle w:val="Hiperhivatkozs"/>
@@ -2889,7 +2899,7 @@
             <w:noProof/>
             <w:webHidden/>
           </w:rPr>
-          <w:instrText xml:space="preserve"> PAGEREF _Toc88930140 \h </w:instrText>
+          <w:instrText xml:space="preserve"> PAGEREF _Toc88930602 \h </w:instrText>
         </w:r>
         <w:r>
           <w:rPr>
@@ -2932,7 +2942,7 @@
           <w:lang w:eastAsia="hu-HU"/>
         </w:rPr>
       </w:pPr>
-      <w:hyperlink w:anchor="_Toc88930141" w:history="1">
+      <w:hyperlink w:anchor="_Toc88930603" w:history="1">
         <w:r>
           <w:rPr>
             <w:rStyle w:val="Hiperhivatkozs"/>
@@ -2959,7 +2969,7 @@
             <w:noProof/>
             <w:webHidden/>
           </w:rPr>
-          <w:instrText xml:space="preserve"> PAGEREF _Toc88930141 \h </w:instrText>
+          <w:instrText xml:space="preserve"> PAGEREF _Toc88930603 \h </w:instrText>
         </w:r>
         <w:r>
           <w:rPr>
@@ -3002,7 +3012,7 @@
           <w:lang w:eastAsia="hu-HU"/>
         </w:rPr>
       </w:pPr>
-      <w:hyperlink w:anchor="_Toc88930142" w:history="1">
+      <w:hyperlink w:anchor="_Toc88930604" w:history="1">
         <w:r>
           <w:rPr>
             <w:rStyle w:val="Hiperhivatkozs"/>
@@ -3029,7 +3039,7 @@
             <w:noProof/>
             <w:webHidden/>
           </w:rPr>
-          <w:instrText xml:space="preserve"> PAGEREF _Toc88930142 \h </w:instrText>
+          <w:instrText xml:space="preserve"> PAGEREF _Toc88930604 \h </w:instrText>
         </w:r>
         <w:r>
           <w:rPr>
@@ -3072,7 +3082,7 @@
           <w:lang w:eastAsia="hu-HU"/>
         </w:rPr>
       </w:pPr>
-      <w:hyperlink w:anchor="_Toc88930143" w:history="1">
+      <w:hyperlink w:anchor="_Toc88930605" w:history="1">
         <w:r>
           <w:rPr>
             <w:rStyle w:val="Hiperhivatkozs"/>
@@ -3099,7 +3109,7 @@
             <w:noProof/>
             <w:webHidden/>
           </w:rPr>
-          <w:instrText xml:space="preserve"> PAGEREF _Toc88930143 \h </w:instrText>
+          <w:instrText xml:space="preserve"> PAGEREF _Toc88930605 \h </w:instrText>
         </w:r>
         <w:r>
           <w:rPr>
@@ -3140,7 +3150,7 @@
           <w:lang w:eastAsia="hu-HU"/>
         </w:rPr>
       </w:pPr>
-      <w:hyperlink w:anchor="_Toc88930144" w:history="1">
+      <w:hyperlink w:anchor="_Toc88930606" w:history="1">
         <w:r>
           <w:rPr>
             <w:rStyle w:val="Hiperhivatkozs"/>
@@ -3167,7 +3177,7 @@
             <w:noProof/>
             <w:webHidden/>
           </w:rPr>
-          <w:instrText xml:space="preserve"> PAGEREF _Toc88930144 \h </w:instrText>
+          <w:instrText xml:space="preserve"> PAGEREF _Toc88930606 \h </w:instrText>
         </w:r>
         <w:r>
           <w:rPr>
@@ -3208,7 +3218,7 @@
           <w:lang w:eastAsia="hu-HU"/>
         </w:rPr>
       </w:pPr>
-      <w:hyperlink w:anchor="_Toc88930145" w:history="1">
+      <w:hyperlink w:anchor="_Toc88930607" w:history="1">
         <w:r>
           <w:rPr>
             <w:rStyle w:val="Hiperhivatkozs"/>
@@ -3235,7 +3245,7 @@
             <w:noProof/>
             <w:webHidden/>
           </w:rPr>
-          <w:instrText xml:space="preserve"> PAGEREF _Toc88930145 \h </w:instrText>
+          <w:instrText xml:space="preserve"> PAGEREF _Toc88930607 \h </w:instrText>
         </w:r>
         <w:r>
           <w:rPr>
@@ -3278,7 +3288,7 @@
           <w:lang w:eastAsia="hu-HU"/>
         </w:rPr>
       </w:pPr>
-      <w:hyperlink w:anchor="_Toc88930146" w:history="1">
+      <w:hyperlink w:anchor="_Toc88930608" w:history="1">
         <w:r>
           <w:rPr>
             <w:rStyle w:val="Hiperhivatkozs"/>
@@ -3305,7 +3315,7 @@
             <w:noProof/>
             <w:webHidden/>
           </w:rPr>
-          <w:instrText xml:space="preserve"> PAGEREF _Toc88930146 \h </w:instrText>
+          <w:instrText xml:space="preserve"> PAGEREF _Toc88930608 \h </w:instrText>
         </w:r>
         <w:r>
           <w:rPr>
@@ -3346,7 +3356,7 @@
           <w:lang w:eastAsia="hu-HU"/>
         </w:rPr>
       </w:pPr>
-      <w:hyperlink w:anchor="_Toc88930147" w:history="1">
+      <w:hyperlink w:anchor="_Toc88930609" w:history="1">
         <w:r>
           <w:rPr>
             <w:rStyle w:val="Hiperhivatkozs"/>
@@ -3373,7 +3383,7 @@
             <w:noProof/>
             <w:webHidden/>
           </w:rPr>
-          <w:instrText xml:space="preserve"> PAGEREF _Toc88930147 \h </w:instrText>
+          <w:instrText xml:space="preserve"> PAGEREF _Toc88930609 \h </w:instrText>
         </w:r>
         <w:r>
           <w:rPr>
@@ -3570,7 +3580,7 @@
       <w:pPr>
         <w:pStyle w:val="Fejezetcimszmozsnlkl"/>
       </w:pPr>
-      <w:bookmarkStart w:id="0" w:name="_Toc88930104"/>
+      <w:bookmarkStart w:id="0" w:name="_Toc88930566"/>
       <w:r>
         <w:lastRenderedPageBreak/>
         <w:t>Összefoglaló</w:t>
@@ -3644,7 +3654,7 @@
           <w:lang w:val="en-US"/>
         </w:rPr>
       </w:pPr>
-      <w:bookmarkStart w:id="1" w:name="_Toc88930105"/>
+      <w:bookmarkStart w:id="1" w:name="_Toc88930567"/>
       <w:r>
         <w:rPr>
           <w:lang w:val="en-US"/>
@@ -3800,7 +3810,7 @@
         <w:pStyle w:val="Cmsor1"/>
       </w:pPr>
       <w:bookmarkStart w:id="2" w:name="_Toc332797397"/>
-      <w:bookmarkStart w:id="3" w:name="_Toc88930106"/>
+      <w:bookmarkStart w:id="3" w:name="_Toc88930568"/>
       <w:r>
         <w:lastRenderedPageBreak/>
         <w:t>Bevezetés</w:t>
@@ -3830,7 +3840,7 @@
         <w:pStyle w:val="Cmsor2"/>
       </w:pPr>
       <w:bookmarkStart w:id="4" w:name="_Ref88751864"/>
-      <w:bookmarkStart w:id="5" w:name="_Toc88930107"/>
+      <w:bookmarkStart w:id="5" w:name="_Toc88930569"/>
       <w:r>
         <w:t>Témaválasztás indoklása</w:t>
       </w:r>
@@ -3974,7 +3984,7 @@
       <w:pPr>
         <w:pStyle w:val="Cmsor2"/>
       </w:pPr>
-      <w:bookmarkStart w:id="6" w:name="_Toc88930108"/>
+      <w:bookmarkStart w:id="6" w:name="_Toc88930570"/>
       <w:r>
         <w:t>Felhasznált technológia jelentősége/elterjedtsége</w:t>
       </w:r>
@@ -4041,19 +4051,37 @@
         <w:rPr>
           <w:noProof/>
         </w:rPr>
+        <w:instrText xml:space="preserve"> INCLUDEPICTURE  "/var/folders/t0/_y1v76jd0l7g6qnfzw73pkk181br7c/T/com.microsoft.Word/WebArchiveCopyPasteTempFiles/getfile.dyn?containerId=prUS48342021&amp;attachmentId=47435013" \* MERGEFORMATINET </w:instrText>
+      </w:r>
+      <w:r>
+        <w:rPr>
+          <w:noProof/>
+        </w:rPr>
+        <w:fldChar w:fldCharType="separate"/>
+      </w:r>
+      <w:r>
+        <w:rPr>
+          <w:noProof/>
+        </w:rPr>
+        <w:fldChar w:fldCharType="begin"/>
+      </w:r>
+      <w:r>
+        <w:rPr>
+          <w:noProof/>
+        </w:rPr>
         <w:instrText xml:space="preserve"> </w:instrText>
       </w:r>
       <w:r>
         <w:rPr>
           <w:noProof/>
         </w:rPr>
-        <w:instrText>INCLUDEPICTURE  "/var/folders/t0/_</w:instrText>
+        <w:instrText>INCLUDEPICTURE  "/var/folders/t0/_y1v76jd0l7g6qnfzw73pkk181br7</w:instrText>
       </w:r>
       <w:r>
         <w:rPr>
           <w:noProof/>
         </w:rPr>
-        <w:instrText>y1v76jd0l7g6qnfzw73pkk181br7c/T/com.microsoft.Word/WebArchiveCopyPasteTempFiles/getfile.dyn?containerId=prUS48342021&amp;attachmentId=47435013" \* MERGEFORMATINET</w:instrText>
+        <w:instrText>c/T/com.microsoft.Word/WebArchiveCopyPasteTempFiles/getfile.dyn?containerId=prUS48342021&amp;attachmentId=47435013" \* MERGEFORMATINET</w:instrText>
       </w:r>
       <w:r>
         <w:rPr>
@@ -4091,11 +4119,17 @@
             <v:path o:extrusionok="f" gradientshapeok="t" o:connecttype="rect"/>
             <o:lock v:ext="edit" aspectratio="t"/>
           </v:shapetype>
-          <v:shape id="Kép 25" o:spid="_x0000_i1066" type="#_x0000_t75" style="width:300.35pt;height:234.9pt;visibility:visible;mso-wrap-style:square">
+          <v:shape id="Kép 25" o:spid="_x0000_i1028" type="#_x0000_t75" alt="" style="width:300.35pt;height:234.9pt;visibility:visible;mso-wrap-style:square;mso-width-percent:0;mso-height-percent:0;mso-width-percent:0;mso-height-percent:0">
             <v:imagedata r:id="rId10" r:href="rId11"/>
             <o:lock v:ext="edit" rotation="t" cropping="t" verticies="t"/>
           </v:shape>
         </w:pict>
+      </w:r>
+      <w:r>
+        <w:rPr>
+          <w:noProof/>
+        </w:rPr>
+        <w:fldChar w:fldCharType="end"/>
       </w:r>
       <w:r>
         <w:rPr>
@@ -4216,7 +4250,7 @@
         <w:pStyle w:val="Cmsor1"/>
       </w:pPr>
       <w:bookmarkStart w:id="8" w:name="_Toc332797398"/>
-      <w:bookmarkStart w:id="9" w:name="_Toc88930109"/>
+      <w:bookmarkStart w:id="9" w:name="_Toc88930571"/>
       <w:r>
         <w:lastRenderedPageBreak/>
         <w:t>Feladatspecifikáció</w:t>
@@ -4232,7 +4266,7 @@
       <w:pPr>
         <w:pStyle w:val="Cmsor2"/>
       </w:pPr>
-      <w:bookmarkStart w:id="10" w:name="_Toc88930110"/>
+      <w:bookmarkStart w:id="10" w:name="_Toc88930572"/>
       <w:r>
         <w:t>Feladat részletes leírása</w:t>
       </w:r>
@@ -4374,7 +4408,7 @@
       <w:pPr>
         <w:pStyle w:val="Cmsor3"/>
       </w:pPr>
-      <w:bookmarkStart w:id="11" w:name="_Toc88930111"/>
+      <w:bookmarkStart w:id="11" w:name="_Toc88930573"/>
       <w:r>
         <w:t>Use case diagram:</w:t>
       </w:r>
@@ -4534,7 +4568,7 @@
       <w:pPr>
         <w:pStyle w:val="Cmsor3"/>
       </w:pPr>
-      <w:bookmarkStart w:id="13" w:name="_Toc88930112"/>
+      <w:bookmarkStart w:id="13" w:name="_Toc88930574"/>
       <w:r>
         <w:lastRenderedPageBreak/>
         <w:t>Activity diagram</w:t>
@@ -4972,7 +5006,7 @@
       <w:pPr>
         <w:pStyle w:val="Cmsor1"/>
       </w:pPr>
-      <w:bookmarkStart w:id="17" w:name="_Toc88930113"/>
+      <w:bookmarkStart w:id="17" w:name="_Toc88930575"/>
       <w:bookmarkEnd w:id="8"/>
       <w:r>
         <w:lastRenderedPageBreak/>
@@ -4989,7 +5023,7 @@
       <w:pPr>
         <w:pStyle w:val="Cmsor2"/>
       </w:pPr>
-      <w:bookmarkStart w:id="18" w:name="_Toc88930114"/>
+      <w:bookmarkStart w:id="18" w:name="_Toc88930576"/>
       <w:r>
         <w:t>Felhasznált technológiák</w:t>
       </w:r>
@@ -5004,7 +5038,7 @@
       <w:pPr>
         <w:pStyle w:val="Cmsor3"/>
       </w:pPr>
-      <w:bookmarkStart w:id="19" w:name="_Toc88930115"/>
+      <w:bookmarkStart w:id="19" w:name="_Toc88930577"/>
       <w:r>
         <w:t>Swift</w:t>
       </w:r>
@@ -5099,7 +5133,7 @@
       <w:pPr>
         <w:pStyle w:val="Cmsor3"/>
       </w:pPr>
-      <w:bookmarkStart w:id="20" w:name="_Toc88930116"/>
+      <w:bookmarkStart w:id="20" w:name="_Toc88930578"/>
       <w:r>
         <w:lastRenderedPageBreak/>
         <w:t>UIKit</w:t>
@@ -5168,7 +5202,7 @@
       <w:pPr>
         <w:pStyle w:val="Cmsor3"/>
       </w:pPr>
-      <w:bookmarkStart w:id="21" w:name="_Toc88930117"/>
+      <w:bookmarkStart w:id="21" w:name="_Toc88930579"/>
       <w:r>
         <w:t>Vapor</w:t>
       </w:r>
@@ -5669,7 +5703,7 @@
       <w:pPr>
         <w:pStyle w:val="Cmsor3"/>
       </w:pPr>
-      <w:bookmarkStart w:id="22" w:name="_Toc88930118"/>
+      <w:bookmarkStart w:id="22" w:name="_Toc88930580"/>
       <w:r>
         <w:t>Fluent</w:t>
       </w:r>
@@ -5725,7 +5759,7 @@
       <w:pPr>
         <w:pStyle w:val="Cmsor3"/>
       </w:pPr>
-      <w:bookmarkStart w:id="23" w:name="_Toc88930119"/>
+      <w:bookmarkStart w:id="23" w:name="_Toc88930581"/>
       <w:r>
         <w:t>Alamofire</w:t>
       </w:r>
@@ -5804,7 +5838,7 @@
       <w:pPr>
         <w:pStyle w:val="Cmsor3"/>
       </w:pPr>
-      <w:bookmarkStart w:id="24" w:name="_Toc88930120"/>
+      <w:bookmarkStart w:id="24" w:name="_Toc88930582"/>
       <w:r>
         <w:t>SwiftGen</w:t>
       </w:r>
@@ -5863,7 +5897,7 @@
       <w:pPr>
         <w:pStyle w:val="Cmsor3"/>
       </w:pPr>
-      <w:bookmarkStart w:id="25" w:name="_Toc88930121"/>
+      <w:bookmarkStart w:id="25" w:name="_Toc88930583"/>
       <w:r>
         <w:t>KeychainAccess</w:t>
       </w:r>
@@ -5905,7 +5939,7 @@
       <w:pPr>
         <w:pStyle w:val="Cmsor3"/>
       </w:pPr>
-      <w:bookmarkStart w:id="26" w:name="_Toc88930122"/>
+      <w:bookmarkStart w:id="26" w:name="_Toc88930584"/>
       <w:r>
         <w:t>I</w:t>
       </w:r>
@@ -5966,7 +6000,7 @@
       <w:pPr>
         <w:pStyle w:val="Cmsor3"/>
       </w:pPr>
-      <w:bookmarkStart w:id="27" w:name="_Toc88930123"/>
+      <w:bookmarkStart w:id="27" w:name="_Toc88930585"/>
       <w:r>
         <w:t>LocationPicker</w:t>
       </w:r>
@@ -6023,7 +6057,7 @@
       <w:pPr>
         <w:pStyle w:val="Cmsor2"/>
       </w:pPr>
-      <w:bookmarkStart w:id="28" w:name="_Toc88930124"/>
+      <w:bookmarkStart w:id="28" w:name="_Toc88930586"/>
       <w:r>
         <w:t>Hasonló megoldások</w:t>
       </w:r>
@@ -6038,7 +6072,7 @@
       <w:pPr>
         <w:pStyle w:val="Cmsor3"/>
       </w:pPr>
-      <w:bookmarkStart w:id="29" w:name="_Toc88930125"/>
+      <w:bookmarkStart w:id="29" w:name="_Toc88930587"/>
       <w:r>
         <w:t>Facebook események</w:t>
       </w:r>
@@ -6415,7 +6449,7 @@
       <w:pPr>
         <w:pStyle w:val="Cmsor3"/>
       </w:pPr>
-      <w:bookmarkStart w:id="32" w:name="_Toc88930126"/>
+      <w:bookmarkStart w:id="32" w:name="_Toc88930588"/>
       <w:r>
         <w:t xml:space="preserve">Apple </w:t>
       </w:r>
@@ -6674,7 +6708,7 @@
       <w:pPr>
         <w:pStyle w:val="Cmsor3"/>
       </w:pPr>
-      <w:bookmarkStart w:id="34" w:name="_Toc88930127"/>
+      <w:bookmarkStart w:id="34" w:name="_Toc88930589"/>
       <w:r>
         <w:t xml:space="preserve">Google Calendar </w:t>
       </w:r>
@@ -7009,7 +7043,7 @@
         <w:pStyle w:val="Cmsor1"/>
       </w:pPr>
       <w:bookmarkStart w:id="37" w:name="_Toc332797403"/>
-      <w:bookmarkStart w:id="38" w:name="_Toc88930128"/>
+      <w:bookmarkStart w:id="38" w:name="_Toc88930590"/>
       <w:r>
         <w:lastRenderedPageBreak/>
         <w:t>Felsőszintű architektúra</w:t>
@@ -7025,7 +7059,7 @@
       <w:pPr>
         <w:pStyle w:val="Cmsor2"/>
       </w:pPr>
-      <w:bookmarkStart w:id="39" w:name="_Toc88930129"/>
+      <w:bookmarkStart w:id="39" w:name="_Toc88930591"/>
       <w:r>
         <w:t>High level architektúra</w:t>
       </w:r>
@@ -7046,7 +7080,7 @@
       <w:pPr>
         <w:pStyle w:val="Cmsor3"/>
       </w:pPr>
-      <w:bookmarkStart w:id="40" w:name="_Toc88930130"/>
+      <w:bookmarkStart w:id="40" w:name="_Toc88930592"/>
       <w:r>
         <w:t>A VIPER architektúra</w:t>
       </w:r>
@@ -7117,8 +7151,8 @@
           <w:noProof/>
           <w:lang w:eastAsia="hu-HU"/>
         </w:rPr>
-        <w:pict w14:anchorId="678523AD">
-          <v:shape id="_x0000_i1065" type="#_x0000_t75" style="width:325.1pt;height:101.8pt">
+        <w:pict w14:anchorId="2C7C8310">
+          <v:shape id="_x0000_i1027" type="#_x0000_t75" style="width:325.1pt;height:101.8pt">
             <v:imagedata r:id="rId22" r:href="rId23"/>
           </v:shape>
         </w:pict>
@@ -7282,7 +7316,7 @@
       <w:pPr>
         <w:pStyle w:val="Cmsor3"/>
       </w:pPr>
-      <w:bookmarkStart w:id="42" w:name="_Toc88930131"/>
+      <w:bookmarkStart w:id="42" w:name="_Toc88930593"/>
       <w:r>
         <w:lastRenderedPageBreak/>
         <w:t>Az alkalmazásban használt VIPER</w:t>
@@ -8754,7 +8788,7 @@
       <w:pPr>
         <w:pStyle w:val="Cmsor3"/>
       </w:pPr>
-      <w:bookmarkStart w:id="45" w:name="_Toc88930132"/>
+      <w:bookmarkStart w:id="45" w:name="_Toc88930594"/>
       <w:r>
         <w:t>A backend felépítése</w:t>
       </w:r>
@@ -8804,7 +8838,7 @@
       <w:pPr>
         <w:pStyle w:val="Cmsor2"/>
       </w:pPr>
-      <w:bookmarkStart w:id="46" w:name="_Toc88930133"/>
+      <w:bookmarkStart w:id="46" w:name="_Toc88930595"/>
       <w:r>
         <w:t>Rendszer felépítései, komponensei</w:t>
       </w:r>
@@ -8819,7 +8853,7 @@
       <w:pPr>
         <w:pStyle w:val="Cmsor3"/>
       </w:pPr>
-      <w:bookmarkStart w:id="47" w:name="_Toc88930134"/>
+      <w:bookmarkStart w:id="47" w:name="_Toc88930596"/>
       <w:r>
         <w:t>Autentikáció</w:t>
       </w:r>
@@ -8861,7 +8895,7 @@
       <w:pPr>
         <w:pStyle w:val="Cmsor3"/>
       </w:pPr>
-      <w:bookmarkStart w:id="48" w:name="_Toc88930135"/>
+      <w:bookmarkStart w:id="48" w:name="_Toc88930597"/>
       <w:r>
         <w:t>Profil keze</w:t>
       </w:r>
@@ -8961,7 +8995,7 @@
       <w:pPr>
         <w:pStyle w:val="Cmsor3"/>
       </w:pPr>
-      <w:bookmarkStart w:id="49" w:name="_Toc88930136"/>
+      <w:bookmarkStart w:id="49" w:name="_Toc88930598"/>
       <w:r>
         <w:t>Rendezvény kezelés</w:t>
       </w:r>
@@ -9009,7 +9043,7 @@
       <w:pPr>
         <w:pStyle w:val="Cmsor1"/>
       </w:pPr>
-      <w:bookmarkStart w:id="50" w:name="_Toc88930137"/>
+      <w:bookmarkStart w:id="50" w:name="_Toc88930599"/>
       <w:r>
         <w:lastRenderedPageBreak/>
         <w:t>Részletes megvalósítás</w:t>
@@ -9025,7 +9059,7 @@
       <w:pPr>
         <w:pStyle w:val="Cmsor2"/>
       </w:pPr>
-      <w:bookmarkStart w:id="51" w:name="_Toc88930138"/>
+      <w:bookmarkStart w:id="51" w:name="_Toc88930600"/>
       <w:r>
         <w:t xml:space="preserve">UML </w:t>
       </w:r>
@@ -9046,7 +9080,7 @@
       <w:pPr>
         <w:pStyle w:val="Cmsor3"/>
       </w:pPr>
-      <w:bookmarkStart w:id="52" w:name="_Toc88930139"/>
+      <w:bookmarkStart w:id="52" w:name="_Toc88930601"/>
       <w:r>
         <w:t>Autentikáció</w:t>
       </w:r>
@@ -9212,6 +9246,9 @@
         <w:pStyle w:val="Kp"/>
       </w:pPr>
       <w:r>
+        <w:rPr>
+          <w:noProof/>
+        </w:rPr>
         <w:drawing>
           <wp:inline distT="0" distB="0" distL="0" distR="0" wp14:anchorId="32D15641" wp14:editId="69D6D1F7">
             <wp:extent cx="1930400" cy="1727200"/>
@@ -9326,6 +9363,9 @@
         <w:pStyle w:val="Kp"/>
       </w:pPr>
       <w:r>
+        <w:rPr>
+          <w:noProof/>
+        </w:rPr>
         <w:drawing>
           <wp:inline distT="0" distB="0" distL="0" distR="0" wp14:anchorId="5926F07C" wp14:editId="369A8A7F">
             <wp:extent cx="3340100" cy="3187700"/>
@@ -10196,6 +10236,9 @@
         <w:pStyle w:val="Kp"/>
       </w:pPr>
       <w:r>
+        <w:rPr>
+          <w:noProof/>
+        </w:rPr>
         <w:drawing>
           <wp:inline distT="0" distB="0" distL="0" distR="0" wp14:anchorId="1D5DFA82" wp14:editId="57F90523">
             <wp:extent cx="1955800" cy="2844800"/>
@@ -10318,7 +10361,7 @@
       <w:pPr>
         <w:pStyle w:val="Cmsor3"/>
       </w:pPr>
-      <w:bookmarkStart w:id="63" w:name="_Toc88930140"/>
+      <w:bookmarkStart w:id="63" w:name="_Toc88930602"/>
       <w:r>
         <w:t>Profil kezelés</w:t>
       </w:r>
@@ -11422,7 +11465,7 @@
       <w:pPr>
         <w:pStyle w:val="Cmsor3"/>
       </w:pPr>
-      <w:bookmarkStart w:id="73" w:name="_Toc88930141"/>
+      <w:bookmarkStart w:id="73" w:name="_Toc88930603"/>
       <w:r>
         <w:t>Rendezvény kezelés</w:t>
       </w:r>
@@ -11454,6 +11497,9 @@
         <w:pStyle w:val="Kp"/>
       </w:pPr>
       <w:r>
+        <w:rPr>
+          <w:noProof/>
+        </w:rPr>
         <w:lastRenderedPageBreak/>
         <w:drawing>
           <wp:inline distT="0" distB="0" distL="0" distR="0" wp14:anchorId="00EBFE71" wp14:editId="47BF843C">
@@ -11795,6 +11841,9 @@
         <w:pStyle w:val="Kp"/>
       </w:pPr>
       <w:r>
+        <w:rPr>
+          <w:noProof/>
+        </w:rPr>
         <w:drawing>
           <wp:inline distT="0" distB="0" distL="0" distR="0" wp14:anchorId="6BEC6802" wp14:editId="02027FB1">
             <wp:extent cx="5400040" cy="1429385"/>
@@ -12522,7 +12571,7 @@
       <w:pPr>
         <w:pStyle w:val="Cmsor3"/>
       </w:pPr>
-      <w:bookmarkStart w:id="83" w:name="_Toc88930142"/>
+      <w:bookmarkStart w:id="83" w:name="_Toc88930604"/>
       <w:r>
         <w:t>Navigációs képernyő</w:t>
       </w:r>
@@ -12767,6 +12816,9 @@
         <w:pStyle w:val="Kp"/>
       </w:pPr>
       <w:r>
+        <w:rPr>
+          <w:noProof/>
+        </w:rPr>
         <w:lastRenderedPageBreak/>
         <w:drawing>
           <wp:inline distT="0" distB="0" distL="0" distR="0" wp14:anchorId="6CD575BE" wp14:editId="6B568773">
@@ -12890,7 +12942,7 @@
       <w:pPr>
         <w:pStyle w:val="Cmsor2"/>
       </w:pPr>
-      <w:bookmarkStart w:id="87" w:name="_Toc88930143"/>
+      <w:bookmarkStart w:id="87" w:name="_Toc88930605"/>
       <w:r>
         <w:t>Enity-relation diagram</w:t>
       </w:r>
@@ -12906,6 +12958,9 @@
         <w:pStyle w:val="Kp"/>
       </w:pPr>
       <w:r>
+        <w:rPr>
+          <w:noProof/>
+        </w:rPr>
         <w:lastRenderedPageBreak/>
         <w:drawing>
           <wp:inline distT="0" distB="0" distL="0" distR="0" wp14:anchorId="471490E0" wp14:editId="5B672C2F">
@@ -13058,7 +13113,7 @@
       <w:pPr>
         <w:pStyle w:val="Cmsor1"/>
       </w:pPr>
-      <w:bookmarkStart w:id="89" w:name="_Toc88930144"/>
+      <w:bookmarkStart w:id="89" w:name="_Toc88930606"/>
       <w:r>
         <w:lastRenderedPageBreak/>
         <w:t>Használat</w:t>
@@ -13081,6 +13136,9 @@
         <w:pStyle w:val="Kp"/>
       </w:pPr>
       <w:r>
+        <w:rPr>
+          <w:noProof/>
+        </w:rPr>
         <w:drawing>
           <wp:inline distT="0" distB="0" distL="0" distR="0" wp14:anchorId="0605AD55" wp14:editId="6218B7F0">
             <wp:extent cx="5386608" cy="2798618"/>
@@ -13206,6 +13264,9 @@
         <w:pStyle w:val="Kp"/>
       </w:pPr>
       <w:r>
+        <w:rPr>
+          <w:noProof/>
+        </w:rPr>
         <w:lastRenderedPageBreak/>
         <w:drawing>
           <wp:inline distT="0" distB="0" distL="0" distR="0" wp14:anchorId="376C03DD" wp14:editId="71A5B46F">
@@ -13341,6 +13402,9 @@
         <w:pStyle w:val="Kp"/>
       </w:pPr>
       <w:r>
+        <w:rPr>
+          <w:noProof/>
+        </w:rPr>
         <w:lastRenderedPageBreak/>
         <w:drawing>
           <wp:inline distT="0" distB="0" distL="0" distR="0" wp14:anchorId="0DCC6F78" wp14:editId="6420F96A">
@@ -13471,6 +13535,9 @@
         <w:pStyle w:val="Kp"/>
       </w:pPr>
       <w:r>
+        <w:rPr>
+          <w:noProof/>
+        </w:rPr>
         <w:lastRenderedPageBreak/>
         <w:drawing>
           <wp:inline distT="0" distB="0" distL="0" distR="0" wp14:anchorId="22F7CEA1" wp14:editId="5BFF55A3">
@@ -13746,7 +13813,7 @@
       <w:pPr>
         <w:pStyle w:val="Cmsor1"/>
       </w:pPr>
-      <w:bookmarkStart w:id="95" w:name="_Toc88930145"/>
+      <w:bookmarkStart w:id="95" w:name="_Toc88930607"/>
       <w:r>
         <w:lastRenderedPageBreak/>
         <w:t>Összefoglalás, továbbfejlesztési lehetőségek</w:t>
@@ -13784,7 +13851,7 @@
       <w:pPr>
         <w:pStyle w:val="Cmsor2"/>
       </w:pPr>
-      <w:bookmarkStart w:id="96" w:name="_Toc88930146"/>
+      <w:bookmarkStart w:id="96" w:name="_Toc88930608"/>
       <w:bookmarkEnd w:id="37"/>
       <w:r>
         <w:t>Megjegyzések</w:t>
@@ -13870,6 +13937,53 @@
         </w:numPr>
       </w:pPr>
       <w:r>
+        <w:t>A frontend (iOS) alkalmazás forráskódja elérhető a következő linken:</w:t>
+      </w:r>
+      <w:r>
+        <w:br/>
+        <w:t xml:space="preserve"> </w:t>
+      </w:r>
+      <w:hyperlink r:id="rId64" w:history="1">
+        <w:r>
+          <w:rPr>
+            <w:rStyle w:val="Hiperhivatkozs"/>
+          </w:rPr>
+          <w:t>https://github.com/domkoc/SSSLManager_iOS</w:t>
+        </w:r>
+      </w:hyperlink>
+    </w:p>
+    <w:p>
+      <w:pPr>
+        <w:pStyle w:val="Listaszerbekezds"/>
+        <w:numPr>
+          <w:ilvl w:val="0"/>
+          <w:numId w:val="45"/>
+        </w:numPr>
+      </w:pPr>
+      <w:r>
+        <w:t>A backend (Vapor) háttérrendszer forráskódja elérhető a következő linken:</w:t>
+      </w:r>
+      <w:r>
+        <w:br/>
+      </w:r>
+      <w:hyperlink r:id="rId65" w:history="1">
+        <w:r>
+          <w:rPr>
+            <w:rStyle w:val="Hiperhivatkozs"/>
+          </w:rPr>
+          <w:t>https://github.com/domkoc/SSSLManager_backend</w:t>
+        </w:r>
+      </w:hyperlink>
+    </w:p>
+    <w:p>
+      <w:pPr>
+        <w:pStyle w:val="Listaszerbekezds"/>
+        <w:numPr>
+          <w:ilvl w:val="0"/>
+          <w:numId w:val="45"/>
+        </w:numPr>
+      </w:pPr>
+      <w:r>
         <w:t xml:space="preserve">A backend fejlesztése során továbbá felhasználásra került: </w:t>
       </w:r>
       <w:sdt>
@@ -13877,6 +13991,7 @@
           <w:id w:val="-1682730021"/>
           <w:citation/>
         </w:sdtPr>
+        <w:sdtEndPr/>
         <w:sdtContent>
           <w:r>
             <w:fldChar w:fldCharType="begin"/>
@@ -13899,11 +14014,13 @@
         </w:sdtContent>
       </w:sdt>
     </w:p>
-    <w:bookmarkStart w:id="97" w:name="_Toc88930147" w:displacedByCustomXml="next"/>
+    <w:bookmarkStart w:id="97" w:name="_Toc88930609" w:displacedByCustomXml="next"/>
     <w:sdt>
       <w:sdtPr>
         <w:rPr>
           <w:rFonts w:cs="Times New Roman"/>
+          <w:b w:val="0"/>
+          <w:bCs w:val="0"/>
           <w:kern w:val="0"/>
           <w:sz w:val="24"/>
           <w:szCs w:val="24"/>
@@ -13914,12 +14031,7 @@
           <w:docPartUnique/>
         </w:docPartObj>
       </w:sdtPr>
-      <w:sdtEndPr>
-        <w:rPr>
-          <w:b w:val="0"/>
-          <w:bCs w:val="0"/>
-        </w:rPr>
-      </w:sdtEndPr>
+      <w:sdtEndPr/>
       <w:sdtContent>
         <w:p>
           <w:pPr>
@@ -13975,7 +14087,7 @@
               </w:tblGrid>
               <w:tr>
                 <w:trPr>
-                  <w:divId w:val="25521209"/>
+                  <w:divId w:val="502864477"/>
                   <w:tblCellSpacing w:w="15" w:type="dxa"/>
                 </w:trPr>
                 <w:tc>
@@ -14021,7 +14133,7 @@
               </w:tr>
               <w:tr>
                 <w:trPr>
-                  <w:divId w:val="25521209"/>
+                  <w:divId w:val="502864477"/>
                   <w:tblCellSpacing w:w="15" w:type="dxa"/>
                 </w:trPr>
                 <w:tc>
@@ -14055,7 +14167,7 @@
               </w:tr>
               <w:tr>
                 <w:trPr>
-                  <w:divId w:val="25521209"/>
+                  <w:divId w:val="502864477"/>
                   <w:tblCellSpacing w:w="15" w:type="dxa"/>
                 </w:trPr>
                 <w:tc>
@@ -14089,7 +14201,7 @@
               </w:tr>
               <w:tr>
                 <w:trPr>
-                  <w:divId w:val="25521209"/>
+                  <w:divId w:val="502864477"/>
                   <w:tblCellSpacing w:w="15" w:type="dxa"/>
                 </w:trPr>
                 <w:tc>
@@ -14123,7 +14235,7 @@
               </w:tr>
               <w:tr>
                 <w:trPr>
-                  <w:divId w:val="25521209"/>
+                  <w:divId w:val="502864477"/>
                   <w:tblCellSpacing w:w="15" w:type="dxa"/>
                 </w:trPr>
                 <w:tc>
@@ -14157,7 +14269,7 @@
               </w:tr>
               <w:tr>
                 <w:trPr>
-                  <w:divId w:val="25521209"/>
+                  <w:divId w:val="502864477"/>
                   <w:tblCellSpacing w:w="15" w:type="dxa"/>
                 </w:trPr>
                 <w:tc>
@@ -14191,7 +14303,7 @@
               </w:tr>
               <w:tr>
                 <w:trPr>
-                  <w:divId w:val="25521209"/>
+                  <w:divId w:val="502864477"/>
                   <w:tblCellSpacing w:w="15" w:type="dxa"/>
                 </w:trPr>
                 <w:tc>
@@ -14225,7 +14337,7 @@
               </w:tr>
               <w:tr>
                 <w:trPr>
-                  <w:divId w:val="25521209"/>
+                  <w:divId w:val="502864477"/>
                   <w:tblCellSpacing w:w="15" w:type="dxa"/>
                 </w:trPr>
                 <w:tc>
@@ -14259,7 +14371,7 @@
               </w:tr>
               <w:tr>
                 <w:trPr>
-                  <w:divId w:val="25521209"/>
+                  <w:divId w:val="502864477"/>
                   <w:tblCellSpacing w:w="15" w:type="dxa"/>
                 </w:trPr>
                 <w:tc>
@@ -14293,7 +14405,7 @@
               </w:tr>
               <w:tr>
                 <w:trPr>
-                  <w:divId w:val="25521209"/>
+                  <w:divId w:val="502864477"/>
                   <w:tblCellSpacing w:w="15" w:type="dxa"/>
                 </w:trPr>
                 <w:tc>
@@ -14328,7 +14440,7 @@
               </w:tr>
               <w:tr>
                 <w:trPr>
-                  <w:divId w:val="25521209"/>
+                  <w:divId w:val="502864477"/>
                   <w:tblCellSpacing w:w="15" w:type="dxa"/>
                 </w:trPr>
                 <w:tc>
@@ -14362,7 +14474,7 @@
               </w:tr>
               <w:tr>
                 <w:trPr>
-                  <w:divId w:val="25521209"/>
+                  <w:divId w:val="502864477"/>
                   <w:tblCellSpacing w:w="15" w:type="dxa"/>
                 </w:trPr>
                 <w:tc>
@@ -14396,7 +14508,7 @@
               </w:tr>
               <w:tr>
                 <w:trPr>
-                  <w:divId w:val="25521209"/>
+                  <w:divId w:val="502864477"/>
                   <w:tblCellSpacing w:w="15" w:type="dxa"/>
                 </w:trPr>
                 <w:tc>
@@ -14430,7 +14542,7 @@
               </w:tr>
               <w:tr>
                 <w:trPr>
-                  <w:divId w:val="25521209"/>
+                  <w:divId w:val="502864477"/>
                   <w:tblCellSpacing w:w="15" w:type="dxa"/>
                 </w:trPr>
                 <w:tc>
@@ -14464,7 +14576,7 @@
               </w:tr>
               <w:tr>
                 <w:trPr>
-                  <w:divId w:val="25521209"/>
+                  <w:divId w:val="502864477"/>
                   <w:tblCellSpacing w:w="15" w:type="dxa"/>
                 </w:trPr>
                 <w:tc>
@@ -14498,7 +14610,7 @@
               </w:tr>
               <w:tr>
                 <w:trPr>
-                  <w:divId w:val="25521209"/>
+                  <w:divId w:val="502864477"/>
                   <w:tblCellSpacing w:w="15" w:type="dxa"/>
                 </w:trPr>
                 <w:tc>
@@ -14532,7 +14644,7 @@
               </w:tr>
               <w:tr>
                 <w:trPr>
-                  <w:divId w:val="25521209"/>
+                  <w:divId w:val="502864477"/>
                   <w:tblCellSpacing w:w="15" w:type="dxa"/>
                 </w:trPr>
                 <w:tc>
@@ -14567,7 +14679,7 @@
             </w:tbl>
             <w:p>
               <w:pPr>
-                <w:divId w:val="25521209"/>
+                <w:divId w:val="502864477"/>
                 <w:rPr>
                   <w:noProof/>
                 </w:rPr>
@@ -14590,8 +14702,8 @@
       </w:sdtContent>
     </w:sdt>
     <w:sectPr>
-      <w:headerReference w:type="even" r:id="rId64"/>
-      <w:footerReference w:type="default" r:id="rId65"/>
+      <w:headerReference w:type="even" r:id="rId66"/>
+      <w:footerReference w:type="default" r:id="rId67"/>
       <w:type w:val="continuous"/>
       <w:pgSz w:w="11907" w:h="16840" w:code="9"/>
       <w:pgMar w:top="1418" w:right="1418" w:bottom="1418" w:left="1418" w:header="709" w:footer="709" w:gutter="567"/>

</xml_diff>